<commit_message>
adding web-server, finishe liveperson, and many other updates
</commit_message>
<xml_diff>
--- a/UCG/HowTo/UCG-Nodejs-Cluster-Feature-Final .docx
+++ b/UCG/HowTo/UCG-Nodejs-Cluster-Feature-Final .docx
@@ -157,7 +157,31 @@
     <w:p/>
     <w:p>
       <w:r>
-        <w:t xml:space="preserve">Some time ago, Node.js developed the Cluster module that allows the ability to fork Node.js code into a Master and Child worker.  I’ve been in contact with Aaron Silvas over at GoDaddy because he wrote a npm module for the Cluster module. </w:t>
+        <w:t xml:space="preserve">Some time ago, Node.js developed the Cluster module that allows the ability to fork Node.js code into a Master and Child worker.  I’ve been in contact with Aaron </w:t>
+      </w:r>
+      <w:proofErr w:type="spellStart"/>
+      <w:r>
+        <w:t>Silvas</w:t>
+      </w:r>
+      <w:proofErr w:type="spellEnd"/>
+      <w:r>
+        <w:t xml:space="preserve"> over at </w:t>
+      </w:r>
+      <w:proofErr w:type="spellStart"/>
+      <w:r>
+        <w:t>GoDaddy</w:t>
+      </w:r>
+      <w:proofErr w:type="spellEnd"/>
+      <w:r>
+        <w:t xml:space="preserve"> because he wrote a </w:t>
+      </w:r>
+      <w:proofErr w:type="spellStart"/>
+      <w:r>
+        <w:t>npm</w:t>
+      </w:r>
+      <w:proofErr w:type="spellEnd"/>
+      <w:r>
+        <w:t xml:space="preserve"> module for the Cluster module. </w:t>
       </w:r>
     </w:p>
     <w:p>
@@ -210,8 +234,21 @@
           <w:numId w:val="1"/>
         </w:numPr>
       </w:pPr>
-      <w:r>
-        <w:t>dennisnotojr/node-red-docker-node8-nr-17-data-mapped:version-1 -</w:t>
+      <w:proofErr w:type="spellStart"/>
+      <w:r>
+        <w:t>dennisnotojr</w:t>
+      </w:r>
+      <w:proofErr w:type="spellEnd"/>
+      <w:r>
+        <w:t>/node-red-docker-node8-nr-17-data-</w:t>
+      </w:r>
+      <w:proofErr w:type="gramStart"/>
+      <w:r>
+        <w:t>mapped:version</w:t>
+      </w:r>
+      <w:proofErr w:type="gramEnd"/>
+      <w:r>
+        <w:t>-1 -</w:t>
       </w:r>
     </w:p>
     <w:p>
@@ -223,7 +260,15 @@
         </w:numPr>
       </w:pPr>
       <w:r>
-        <w:t>dennisnotojr/node-red-docker-node8-nr-17-data-mapped-cluster:version-1</w:t>
+        <w:t>dennisnotojr/node-red-docker-node8-nr-17-data-mapped-</w:t>
+      </w:r>
+      <w:proofErr w:type="gramStart"/>
+      <w:r>
+        <w:t>cluster:version</w:t>
+      </w:r>
+      <w:proofErr w:type="gramEnd"/>
+      <w:r>
+        <w:t>-1</w:t>
       </w:r>
     </w:p>
     <w:p>
@@ -234,8 +279,21 @@
           <w:numId w:val="1"/>
         </w:numPr>
       </w:pPr>
-      <w:r>
-        <w:t>dennisnotojr/node-red-docker-node8-nr-17-data-container:version-1</w:t>
+      <w:proofErr w:type="spellStart"/>
+      <w:r>
+        <w:t>dennisnotojr</w:t>
+      </w:r>
+      <w:proofErr w:type="spellEnd"/>
+      <w:r>
+        <w:t>/node-red-docker-node8-nr-17-data-</w:t>
+      </w:r>
+      <w:proofErr w:type="gramStart"/>
+      <w:r>
+        <w:t>container:version</w:t>
+      </w:r>
+      <w:proofErr w:type="gramEnd"/>
+      <w:r>
+        <w:t>-1</w:t>
       </w:r>
     </w:p>
     <w:p>
@@ -247,7 +305,15 @@
         </w:numPr>
       </w:pPr>
       <w:r>
-        <w:t>dennisnotojr/node-red-docker-node8-nr-17-data-container-cluster:version-1</w:t>
+        <w:t>dennisnotojr/node-red-docker-node8-nr-17-data-container-</w:t>
+      </w:r>
+      <w:proofErr w:type="gramStart"/>
+      <w:r>
+        <w:t>cluster:version</w:t>
+      </w:r>
+      <w:proofErr w:type="gramEnd"/>
+      <w:r>
+        <w:t>-1</w:t>
       </w:r>
     </w:p>
     <w:p/>
@@ -270,8 +336,13 @@
       <w:r>
         <w:t xml:space="preserve">f servers. The </w:t>
       </w:r>
-      <w:r>
-        <w:t>npm is solid, very few updates, maybe one a year.</w:t>
+      <w:proofErr w:type="spellStart"/>
+      <w:r>
+        <w:t>npm</w:t>
+      </w:r>
+      <w:proofErr w:type="spellEnd"/>
+      <w:r>
+        <w:t xml:space="preserve"> is solid, very few updates, maybe one a year.</w:t>
       </w:r>
     </w:p>
     <w:p/>
@@ -280,7 +351,15 @@
         <w:t>When the cluster image starts</w:t>
       </w:r>
       <w:r>
-        <w:t>, it will fork the red.js(NodeRed) on a worker</w:t>
+        <w:t>, it will fork the red.js(</w:t>
+      </w:r>
+      <w:proofErr w:type="spellStart"/>
+      <w:r>
+        <w:t>NodeRed</w:t>
+      </w:r>
+      <w:proofErr w:type="spellEnd"/>
+      <w:r>
+        <w:t>) on a worker</w:t>
       </w:r>
       <w:r>
         <w:t xml:space="preserve"> thread in each CPU</w:t>
@@ -291,8 +370,13 @@
       <w:r>
         <w:t xml:space="preserve">command line </w:t>
       </w:r>
-      <w:r>
-        <w:t xml:space="preserve">args </w:t>
+      <w:proofErr w:type="spellStart"/>
+      <w:r>
+        <w:t>args</w:t>
+      </w:r>
+      <w:proofErr w:type="spellEnd"/>
+      <w:r>
+        <w:t xml:space="preserve"> </w:t>
       </w:r>
       <w:r>
         <w:t xml:space="preserve">and passes to each </w:t>
@@ -337,7 +421,31 @@
         <w:t>grab the</w:t>
       </w:r>
       <w:r>
-        <w:t xml:space="preserve"> NodeRed’s docker github project</w:t>
+        <w:t xml:space="preserve"> </w:t>
+      </w:r>
+      <w:proofErr w:type="spellStart"/>
+      <w:r>
+        <w:t>NodeRed’s</w:t>
+      </w:r>
+      <w:proofErr w:type="spellEnd"/>
+      <w:r>
+        <w:t xml:space="preserve"> </w:t>
+      </w:r>
+      <w:proofErr w:type="spellStart"/>
+      <w:r>
+        <w:t>docker</w:t>
+      </w:r>
+      <w:proofErr w:type="spellEnd"/>
+      <w:r>
+        <w:t xml:space="preserve"> </w:t>
+      </w:r>
+      <w:proofErr w:type="spellStart"/>
+      <w:r>
+        <w:t>github</w:t>
+      </w:r>
+      <w:proofErr w:type="spellEnd"/>
+      <w:r>
+        <w:t xml:space="preserve"> project</w:t>
       </w:r>
       <w:r>
         <w:t xml:space="preserve"> </w:t>
@@ -376,7 +484,19 @@
         </w:numPr>
       </w:pPr>
       <w:r>
-        <w:t>Created special docker files for each image (container in and out, cluster on or off</w:t>
+        <w:t xml:space="preserve">Created special </w:t>
+      </w:r>
+      <w:proofErr w:type="spellStart"/>
+      <w:r>
+        <w:t>docker</w:t>
+      </w:r>
+      <w:proofErr w:type="spellEnd"/>
+      <w:r>
+        <w:t xml:space="preserve"> files for each image (container in and out, cluster on or </w:t>
+      </w:r>
+      <w:proofErr w:type="gramStart"/>
+      <w:r>
+        <w:t>off</w:t>
       </w:r>
       <w:r>
         <w:rPr>
@@ -389,7 +509,31 @@
           <w:b/>
           <w:u w:val="single"/>
         </w:rPr>
-        <w:t>(Pre-built in the UCG-Repo : node-red-docker/latest)</w:t>
+        <w:t>(</w:t>
+      </w:r>
+      <w:proofErr w:type="gramEnd"/>
+      <w:r>
+        <w:rPr>
+          <w:b/>
+          <w:u w:val="single"/>
+        </w:rPr>
+        <w:t>Pre-built in the UCG-Repo : node-red-</w:t>
+      </w:r>
+      <w:proofErr w:type="spellStart"/>
+      <w:r>
+        <w:rPr>
+          <w:b/>
+          <w:u w:val="single"/>
+        </w:rPr>
+        <w:t>docker</w:t>
+      </w:r>
+      <w:proofErr w:type="spellEnd"/>
+      <w:r>
+        <w:rPr>
+          <w:b/>
+          <w:u w:val="single"/>
+        </w:rPr>
+        <w:t>/latest)</w:t>
       </w:r>
     </w:p>
     <w:p>
@@ -404,7 +548,17 @@
         <w:t>Create</w:t>
       </w:r>
       <w:r>
-        <w:t xml:space="preserve"> a special package.json that gets copied in at build time</w:t>
+        <w:t xml:space="preserve"> a special </w:t>
+      </w:r>
+      <w:proofErr w:type="spellStart"/>
+      <w:proofErr w:type="gramStart"/>
+      <w:r>
+        <w:t>package.json</w:t>
+      </w:r>
+      <w:proofErr w:type="spellEnd"/>
+      <w:proofErr w:type="gramEnd"/>
+      <w:r>
+        <w:t xml:space="preserve"> that gets copied in at build time</w:t>
       </w:r>
       <w:r>
         <w:t xml:space="preserve">. </w:t>
@@ -427,7 +581,25 @@
         <w:ind w:left="810"/>
       </w:pPr>
       <w:r>
-        <w:t>Cluster package.json included a special cluster.js file with one line it for the cluster config.</w:t>
+        <w:t xml:space="preserve">Cluster </w:t>
+      </w:r>
+      <w:proofErr w:type="spellStart"/>
+      <w:proofErr w:type="gramStart"/>
+      <w:r>
+        <w:t>package.json</w:t>
+      </w:r>
+      <w:proofErr w:type="spellEnd"/>
+      <w:proofErr w:type="gramEnd"/>
+      <w:r>
+        <w:t xml:space="preserve"> included a special cluster.js file with one line it for the cluster </w:t>
+      </w:r>
+      <w:proofErr w:type="spellStart"/>
+      <w:r>
+        <w:t>config</w:t>
+      </w:r>
+      <w:proofErr w:type="spellEnd"/>
+      <w:r>
+        <w:t>.</w:t>
       </w:r>
     </w:p>
     <w:p>
@@ -440,7 +612,15 @@
         <w:ind w:left="810"/>
       </w:pPr>
       <w:r>
-        <w:t>Changed the npm start to be the cluster.js and the worker is red.js</w:t>
+        <w:t xml:space="preserve">Changed the </w:t>
+      </w:r>
+      <w:proofErr w:type="spellStart"/>
+      <w:r>
+        <w:t>npm</w:t>
+      </w:r>
+      <w:proofErr w:type="spellEnd"/>
+      <w:r>
+        <w:t xml:space="preserve"> start to be the cluster.js and the worker is red.js</w:t>
       </w:r>
     </w:p>
     <w:p/>
@@ -480,7 +660,15 @@
         <w:ind w:left="810"/>
       </w:pPr>
       <w:r>
-        <w:t>First you need to exec into the container – docker exec –it &lt;container&gt; /bin/bash</w:t>
+        <w:t xml:space="preserve">First you need to exec into the container – </w:t>
+      </w:r>
+      <w:proofErr w:type="spellStart"/>
+      <w:r>
+        <w:t>docker</w:t>
+      </w:r>
+      <w:proofErr w:type="spellEnd"/>
+      <w:r>
+        <w:t xml:space="preserve"> exec –it &lt;container&gt; /bin/bash</w:t>
       </w:r>
     </w:p>
     <w:p>
@@ -493,7 +681,18 @@
         <w:ind w:left="810"/>
       </w:pPr>
       <w:r>
-        <w:t>Second, cd over to the /node-modules/cluster-service</w:t>
+        <w:t xml:space="preserve">Second, cd over to the </w:t>
+      </w:r>
+      <w:r>
+        <w:t>/u</w:t>
+      </w:r>
+      <w:bookmarkStart w:id="0" w:name="_GoBack"/>
+      <w:bookmarkEnd w:id="0"/>
+      <w:r>
+        <w:t>sr/src/node-red</w:t>
+      </w:r>
+      <w:r>
+        <w:t>/node-modules/cluster-service</w:t>
       </w:r>
     </w:p>
     <w:p>
@@ -509,7 +708,11 @@
         <w:t>Third,</w:t>
       </w:r>
       <w:r>
-        <w:t xml:space="preserve"> run the admin tool </w:t>
+        <w:t xml:space="preserve"> run the admin </w:t>
+      </w:r>
+      <w:proofErr w:type="gramStart"/>
+      <w:r>
+        <w:t xml:space="preserve">tool </w:t>
       </w:r>
       <w:r>
         <w:t xml:space="preserve"> </w:t>
@@ -517,12 +720,49 @@
       <w:r>
         <w:t>.</w:t>
       </w:r>
-      <w:r>
-        <w:rPr>
-          <w:color w:val="454545"/>
-        </w:rPr>
-        <w:t>/cservice --accessKey ucg</w:t>
-      </w:r>
+      <w:proofErr w:type="gramEnd"/>
+      <w:r>
+        <w:rPr>
+          <w:color w:val="454545"/>
+        </w:rPr>
+        <w:t>/</w:t>
+      </w:r>
+      <w:proofErr w:type="spellStart"/>
+      <w:r>
+        <w:rPr>
+          <w:color w:val="454545"/>
+        </w:rPr>
+        <w:t>cservice</w:t>
+      </w:r>
+      <w:proofErr w:type="spellEnd"/>
+      <w:r>
+        <w:rPr>
+          <w:color w:val="454545"/>
+        </w:rPr>
+        <w:t xml:space="preserve"> --</w:t>
+      </w:r>
+      <w:proofErr w:type="spellStart"/>
+      <w:r>
+        <w:rPr>
+          <w:color w:val="454545"/>
+        </w:rPr>
+        <w:t>accessKey</w:t>
+      </w:r>
+      <w:proofErr w:type="spellEnd"/>
+      <w:r>
+        <w:rPr>
+          <w:color w:val="454545"/>
+        </w:rPr>
+        <w:t xml:space="preserve"> </w:t>
+      </w:r>
+      <w:proofErr w:type="spellStart"/>
+      <w:r>
+        <w:rPr>
+          <w:color w:val="454545"/>
+        </w:rPr>
+        <w:t>ucg</w:t>
+      </w:r>
+      <w:proofErr w:type="spellEnd"/>
     </w:p>
     <w:p>
       <w:pPr>
@@ -549,6 +789,7 @@
           <w:szCs w:val="18"/>
         </w:rPr>
       </w:pPr>
+      <w:proofErr w:type="spellStart"/>
       <w:r>
         <w:rPr>
           <w:rFonts w:ascii="Helvetica Neue" w:hAnsi="Helvetica Neue" w:cs="Times New Roman"/>
@@ -556,37 +797,39 @@
           <w:sz w:val="18"/>
           <w:szCs w:val="18"/>
         </w:rPr>
-        <w:t>cservice&gt; help</w:t>
-      </w:r>
-    </w:p>
-    <w:p>
-      <w:pPr>
+        <w:t>cservice</w:t>
+      </w:r>
+      <w:proofErr w:type="spellEnd"/>
+      <w:r>
         <w:rPr>
           <w:rFonts w:ascii="Helvetica Neue" w:hAnsi="Helvetica Neue" w:cs="Times New Roman"/>
           <w:color w:val="454545"/>
           <w:sz w:val="18"/>
           <w:szCs w:val="18"/>
         </w:rPr>
-      </w:pPr>
-      <w:r>
+        <w:t>&gt; help</w:t>
+      </w:r>
+    </w:p>
+    <w:p>
+      <w:pPr>
         <w:rPr>
           <w:rFonts w:ascii="Helvetica Neue" w:hAnsi="Helvetica Neue" w:cs="Times New Roman"/>
           <w:color w:val="454545"/>
           <w:sz w:val="18"/>
           <w:szCs w:val="18"/>
         </w:rPr>
-        <w:t>cservice:  Running remote command: http://localhost:11987/cli?cmd=help&amp;accessKey={ACCESS_KEY}</w:t>
-      </w:r>
-    </w:p>
-    <w:p>
-      <w:pPr>
+      </w:pPr>
+      <w:proofErr w:type="spellStart"/>
+      <w:r>
         <w:rPr>
           <w:rFonts w:ascii="Helvetica Neue" w:hAnsi="Helvetica Neue" w:cs="Times New Roman"/>
           <w:color w:val="454545"/>
           <w:sz w:val="18"/>
           <w:szCs w:val="18"/>
         </w:rPr>
-      </w:pPr>
+        <w:t>cservice</w:t>
+      </w:r>
+      <w:proofErr w:type="spellEnd"/>
       <w:r>
         <w:rPr>
           <w:rFonts w:ascii="Helvetica Neue" w:hAnsi="Helvetica Neue" w:cs="Times New Roman"/>
@@ -594,18 +837,19 @@
           <w:sz w:val="18"/>
           <w:szCs w:val="18"/>
         </w:rPr>
-        <w:lastRenderedPageBreak/>
-        <w:t>cservice:</w:t>
-      </w:r>
-      <w:r>
+        <w:t>:  Running remote command: http://localhost:11987/cli?cmd=help&amp;accessKey={ACCESS_KEY}</w:t>
+      </w:r>
+    </w:p>
+    <w:p>
+      <w:pPr>
         <w:rPr>
           <w:rFonts w:ascii="Helvetica Neue" w:hAnsi="Helvetica Neue" w:cs="Times New Roman"/>
           <w:color w:val="454545"/>
           <w:sz w:val="18"/>
           <w:szCs w:val="18"/>
         </w:rPr>
-        <w:t xml:space="preserve"> </w:t>
-      </w:r>
+      </w:pPr>
+      <w:proofErr w:type="spellStart"/>
       <w:r>
         <w:rPr>
           <w:rFonts w:ascii="Helvetica Neue" w:hAnsi="Helvetica Neue" w:cs="Times New Roman"/>
@@ -613,18 +857,19 @@
           <w:sz w:val="18"/>
           <w:szCs w:val="18"/>
         </w:rPr>
-        <w:t>{ more: 'Commands (Use \'help [command_name]\' for more details)',</w:t>
-      </w:r>
-    </w:p>
-    <w:p>
-      <w:pPr>
+        <w:lastRenderedPageBreak/>
+        <w:t>cservice</w:t>
+      </w:r>
+      <w:proofErr w:type="spellEnd"/>
+      <w:r>
         <w:rPr>
           <w:rFonts w:ascii="Helvetica Neue" w:hAnsi="Helvetica Neue" w:cs="Times New Roman"/>
           <w:color w:val="454545"/>
           <w:sz w:val="18"/>
           <w:szCs w:val="18"/>
         </w:rPr>
-      </w:pPr>
+        <w:t>:</w:t>
+      </w:r>
       <w:r>
         <w:rPr>
           <w:rFonts w:ascii="Helvetica Neue" w:hAnsi="Helvetica Neue" w:cs="Times New Roman"/>
@@ -632,8 +877,9 @@
           <w:sz w:val="18"/>
           <w:szCs w:val="18"/>
         </w:rPr>
-        <w:t>  commands:  [ 'exit'</w:t>
-      </w:r>
+        <w:t xml:space="preserve"> </w:t>
+      </w:r>
+      <w:proofErr w:type="gramStart"/>
       <w:r>
         <w:rPr>
           <w:rFonts w:ascii="Helvetica Neue" w:hAnsi="Helvetica Neue" w:cs="Times New Roman"/>
@@ -641,8 +887,9 @@
           <w:sz w:val="18"/>
           <w:szCs w:val="18"/>
         </w:rPr>
-        <w:t xml:space="preserve">, </w:t>
-      </w:r>
+        <w:t>{ more</w:t>
+      </w:r>
+      <w:proofErr w:type="gramEnd"/>
       <w:r>
         <w:rPr>
           <w:rFonts w:ascii="Helvetica Neue" w:hAnsi="Helvetica Neue" w:cs="Times New Roman"/>
@@ -650,8 +897,9 @@
           <w:sz w:val="18"/>
           <w:szCs w:val="18"/>
         </w:rPr>
-        <w:t>'health','help','info','proxy',</w:t>
-      </w:r>
+        <w:t>: 'Commands (Use \'help [</w:t>
+      </w:r>
+      <w:proofErr w:type="spellStart"/>
       <w:r>
         <w:rPr>
           <w:rFonts w:ascii="Helvetica Neue" w:hAnsi="Helvetica Neue" w:cs="Times New Roman"/>
@@ -659,8 +907,9 @@
           <w:sz w:val="18"/>
           <w:szCs w:val="18"/>
         </w:rPr>
-        <w:t>a</w:t>
-      </w:r>
+        <w:t>command_name</w:t>
+      </w:r>
+      <w:proofErr w:type="spellEnd"/>
       <w:r>
         <w:rPr>
           <w:rFonts w:ascii="Helvetica Neue" w:hAnsi="Helvetica Neue" w:cs="Times New Roman"/>
@@ -668,57 +917,132 @@
           <w:sz w:val="18"/>
           <w:szCs w:val="18"/>
         </w:rPr>
-        <w:t>'restart','shutdown','start','upgrade','version','workers' ] }</w:t>
-      </w:r>
-    </w:p>
-    <w:p>
-      <w:pPr>
-        <w:rPr>
-          <w:rFonts w:cs="Times New Roman"/>
+        <w:t>]\' for more details)',</w:t>
+      </w:r>
+    </w:p>
+    <w:p>
+      <w:pPr>
+        <w:rPr>
+          <w:rFonts w:ascii="Helvetica Neue" w:hAnsi="Helvetica Neue" w:cs="Times New Roman"/>
           <w:color w:val="454545"/>
           <w:sz w:val="18"/>
           <w:szCs w:val="18"/>
         </w:rPr>
       </w:pPr>
-    </w:p>
-    <w:p>
-      <w:pPr>
-        <w:rPr>
-          <w:rFonts w:cs="Times New Roman"/>
+      <w:r>
+        <w:rPr>
+          <w:rFonts w:ascii="Helvetica Neue" w:hAnsi="Helvetica Neue" w:cs="Times New Roman"/>
           <w:color w:val="454545"/>
           <w:sz w:val="18"/>
           <w:szCs w:val="18"/>
         </w:rPr>
-      </w:pPr>
-    </w:p>
-    <w:p>
-      <w:pPr>
-        <w:outlineLvl w:val="0"/>
-        <w:rPr>
-          <w:rFonts w:cs="Times New Roman"/>
-          <w:b/>
-          <w:color w:val="454545"/>
-          <w:u w:val="single"/>
-        </w:rPr>
-      </w:pPr>
-      <w:r>
-        <w:rPr>
-          <w:rFonts w:cs="Times New Roman"/>
-          <w:b/>
-          <w:color w:val="454545"/>
-          <w:u w:val="single"/>
-        </w:rPr>
-        <w:t>Performance and testing</w:t>
-      </w:r>
-    </w:p>
-    <w:p>
-      <w:pPr>
-        <w:rPr>
-          <w:rFonts w:cs="Times New Roman"/>
+        <w:t>  commands</w:t>
+      </w:r>
+      <w:proofErr w:type="gramStart"/>
+      <w:r>
+        <w:rPr>
+          <w:rFonts w:ascii="Helvetica Neue" w:hAnsi="Helvetica Neue" w:cs="Times New Roman"/>
           <w:color w:val="454545"/>
           <w:sz w:val="18"/>
           <w:szCs w:val="18"/>
         </w:rPr>
+        <w:t>:  [</w:t>
+      </w:r>
+      <w:proofErr w:type="gramEnd"/>
+      <w:r>
+        <w:rPr>
+          <w:rFonts w:ascii="Helvetica Neue" w:hAnsi="Helvetica Neue" w:cs="Times New Roman"/>
+          <w:color w:val="454545"/>
+          <w:sz w:val="18"/>
+          <w:szCs w:val="18"/>
+        </w:rPr>
+        <w:t xml:space="preserve"> 'exit'</w:t>
+      </w:r>
+      <w:r>
+        <w:rPr>
+          <w:rFonts w:ascii="Helvetica Neue" w:hAnsi="Helvetica Neue" w:cs="Times New Roman"/>
+          <w:color w:val="454545"/>
+          <w:sz w:val="18"/>
+          <w:szCs w:val="18"/>
+        </w:rPr>
+        <w:t xml:space="preserve">, </w:t>
+      </w:r>
+      <w:r>
+        <w:rPr>
+          <w:rFonts w:ascii="Helvetica Neue" w:hAnsi="Helvetica Neue" w:cs="Times New Roman"/>
+          <w:color w:val="454545"/>
+          <w:sz w:val="18"/>
+          <w:szCs w:val="18"/>
+        </w:rPr>
+        <w:t>'health','help','info','proxy',</w:t>
+      </w:r>
+      <w:r>
+        <w:rPr>
+          <w:rFonts w:ascii="Helvetica Neue" w:hAnsi="Helvetica Neue" w:cs="Times New Roman"/>
+          <w:color w:val="454545"/>
+          <w:sz w:val="18"/>
+          <w:szCs w:val="18"/>
+        </w:rPr>
+        <w:t>a</w:t>
+      </w:r>
+      <w:r>
+        <w:rPr>
+          <w:rFonts w:ascii="Helvetica Neue" w:hAnsi="Helvetica Neue" w:cs="Times New Roman"/>
+          <w:color w:val="454545"/>
+          <w:sz w:val="18"/>
+          <w:szCs w:val="18"/>
+        </w:rPr>
+        <w:t>'restart','shutdown','start','upgrade','version','workers' ] }</w:t>
+      </w:r>
+    </w:p>
+    <w:p>
+      <w:pPr>
+        <w:rPr>
+          <w:rFonts w:cs="Times New Roman"/>
+          <w:color w:val="454545"/>
+          <w:sz w:val="18"/>
+          <w:szCs w:val="18"/>
+        </w:rPr>
+      </w:pPr>
+    </w:p>
+    <w:p>
+      <w:pPr>
+        <w:rPr>
+          <w:rFonts w:cs="Times New Roman"/>
+          <w:color w:val="454545"/>
+          <w:sz w:val="18"/>
+          <w:szCs w:val="18"/>
+        </w:rPr>
+      </w:pPr>
+    </w:p>
+    <w:p>
+      <w:pPr>
+        <w:outlineLvl w:val="0"/>
+        <w:rPr>
+          <w:rFonts w:cs="Times New Roman"/>
+          <w:b/>
+          <w:color w:val="454545"/>
+          <w:u w:val="single"/>
+        </w:rPr>
+      </w:pPr>
+      <w:r>
+        <w:rPr>
+          <w:rFonts w:cs="Times New Roman"/>
+          <w:b/>
+          <w:color w:val="454545"/>
+          <w:u w:val="single"/>
+        </w:rPr>
+        <w:t>Performance and testing</w:t>
+      </w:r>
+    </w:p>
+    <w:p>
+      <w:pPr>
+        <w:rPr>
+          <w:rFonts w:cs="Times New Roman"/>
+          <w:color w:val="454545"/>
+          <w:sz w:val="18"/>
+          <w:szCs w:val="18"/>
+        </w:rPr>
       </w:pPr>
     </w:p>
     <w:p>
@@ -761,7 +1085,23 @@
           <w:rFonts w:cs="Times New Roman"/>
           <w:color w:val="454545"/>
         </w:rPr>
-        <w:t xml:space="preserve"> to bench test Node.js Clustering vs Kubernetes clustering. Below you will find the 16Cpu JMeter tests.</w:t>
+        <w:t xml:space="preserve"> to bench test Node.js Clustering vs Kubernetes clustering. Below you will find the 16Cpu </w:t>
+      </w:r>
+      <w:proofErr w:type="spellStart"/>
+      <w:r>
+        <w:rPr>
+          <w:rFonts w:cs="Times New Roman"/>
+          <w:color w:val="454545"/>
+        </w:rPr>
+        <w:t>JMeter</w:t>
+      </w:r>
+      <w:proofErr w:type="spellEnd"/>
+      <w:r>
+        <w:rPr>
+          <w:rFonts w:cs="Times New Roman"/>
+          <w:color w:val="454545"/>
+        </w:rPr>
+        <w:t xml:space="preserve"> tests.</w:t>
       </w:r>
     </w:p>
     <w:p>
@@ -780,12 +1120,37 @@
           <w:color w:val="454545"/>
         </w:rPr>
       </w:pPr>
-      <w:r>
-        <w:rPr>
-          <w:rFonts w:cs="Times New Roman"/>
-          <w:color w:val="454545"/>
-        </w:rPr>
-        <w:t xml:space="preserve">Environment : 16 core 64GB shared IBM Softlayer server </w:t>
+      <w:proofErr w:type="gramStart"/>
+      <w:r>
+        <w:rPr>
+          <w:rFonts w:cs="Times New Roman"/>
+          <w:color w:val="454545"/>
+        </w:rPr>
+        <w:t>Environment :</w:t>
+      </w:r>
+      <w:proofErr w:type="gramEnd"/>
+      <w:r>
+        <w:rPr>
+          <w:rFonts w:cs="Times New Roman"/>
+          <w:color w:val="454545"/>
+        </w:rPr>
+        <w:t xml:space="preserve"> 16 core 64GB shared IBM </w:t>
+      </w:r>
+      <w:proofErr w:type="spellStart"/>
+      <w:r>
+        <w:rPr>
+          <w:rFonts w:cs="Times New Roman"/>
+          <w:color w:val="454545"/>
+        </w:rPr>
+        <w:t>Softlayer</w:t>
+      </w:r>
+      <w:proofErr w:type="spellEnd"/>
+      <w:r>
+        <w:rPr>
+          <w:rFonts w:cs="Times New Roman"/>
+          <w:color w:val="454545"/>
+        </w:rPr>
+        <w:t xml:space="preserve"> server </w:t>
       </w:r>
     </w:p>
     <w:p>
@@ -796,42 +1161,118 @@
           <w:color w:val="454545"/>
         </w:rPr>
       </w:pPr>
-      <w:r>
-        <w:rPr>
-          <w:rFonts w:cs="Times New Roman"/>
-          <w:color w:val="454545"/>
-        </w:rPr>
-        <w:t>JMeter Config : 20,000 concurrent users with a ramp up of 300 seconds</w:t>
-      </w:r>
-    </w:p>
-    <w:p>
-      <w:pPr>
-        <w:rPr>
-          <w:rFonts w:cs="Times New Roman"/>
-          <w:color w:val="454545"/>
-        </w:rPr>
-      </w:pPr>
-      <w:r>
-        <w:rPr>
-          <w:rFonts w:cs="Times New Roman"/>
-          <w:color w:val="454545"/>
-        </w:rPr>
-        <w:t>Watson Convo : 8 turns with a 30 second think time</w:t>
-      </w:r>
-    </w:p>
-    <w:p>
-      <w:pPr>
-        <w:rPr>
-          <w:rFonts w:cs="Times New Roman"/>
-          <w:color w:val="454545"/>
-        </w:rPr>
-      </w:pPr>
-      <w:r>
-        <w:rPr>
-          <w:rFonts w:cs="Times New Roman"/>
-          <w:color w:val="454545"/>
-        </w:rPr>
-        <w:t>NodeRed Setting</w:t>
+      <w:proofErr w:type="spellStart"/>
+      <w:r>
+        <w:rPr>
+          <w:rFonts w:cs="Times New Roman"/>
+          <w:color w:val="454545"/>
+        </w:rPr>
+        <w:t>JMeter</w:t>
+      </w:r>
+      <w:proofErr w:type="spellEnd"/>
+      <w:r>
+        <w:rPr>
+          <w:rFonts w:cs="Times New Roman"/>
+          <w:color w:val="454545"/>
+        </w:rPr>
+        <w:t xml:space="preserve"> </w:t>
+      </w:r>
+      <w:proofErr w:type="spellStart"/>
+      <w:proofErr w:type="gramStart"/>
+      <w:r>
+        <w:rPr>
+          <w:rFonts w:cs="Times New Roman"/>
+          <w:color w:val="454545"/>
+        </w:rPr>
+        <w:t>Config</w:t>
+      </w:r>
+      <w:proofErr w:type="spellEnd"/>
+      <w:r>
+        <w:rPr>
+          <w:rFonts w:cs="Times New Roman"/>
+          <w:color w:val="454545"/>
+        </w:rPr>
+        <w:t xml:space="preserve"> :</w:t>
+      </w:r>
+      <w:proofErr w:type="gramEnd"/>
+      <w:r>
+        <w:rPr>
+          <w:rFonts w:cs="Times New Roman"/>
+          <w:color w:val="454545"/>
+        </w:rPr>
+        <w:t xml:space="preserve"> 20,000 concurrent users with a ramp up of 300 seconds</w:t>
+      </w:r>
+    </w:p>
+    <w:p>
+      <w:pPr>
+        <w:rPr>
+          <w:rFonts w:cs="Times New Roman"/>
+          <w:color w:val="454545"/>
+        </w:rPr>
+      </w:pPr>
+      <w:r>
+        <w:rPr>
+          <w:rFonts w:cs="Times New Roman"/>
+          <w:color w:val="454545"/>
+        </w:rPr>
+        <w:t xml:space="preserve">Watson </w:t>
+      </w:r>
+      <w:proofErr w:type="spellStart"/>
+      <w:proofErr w:type="gramStart"/>
+      <w:r>
+        <w:rPr>
+          <w:rFonts w:cs="Times New Roman"/>
+          <w:color w:val="454545"/>
+        </w:rPr>
+        <w:t>Convo</w:t>
+      </w:r>
+      <w:proofErr w:type="spellEnd"/>
+      <w:r>
+        <w:rPr>
+          <w:rFonts w:cs="Times New Roman"/>
+          <w:color w:val="454545"/>
+        </w:rPr>
+        <w:t xml:space="preserve"> :</w:t>
+      </w:r>
+      <w:proofErr w:type="gramEnd"/>
+      <w:r>
+        <w:rPr>
+          <w:rFonts w:cs="Times New Roman"/>
+          <w:color w:val="454545"/>
+        </w:rPr>
+        <w:t xml:space="preserve"> 8 turns with a 30 second think time</w:t>
+      </w:r>
+    </w:p>
+    <w:p>
+      <w:pPr>
+        <w:rPr>
+          <w:rFonts w:cs="Times New Roman"/>
+          <w:color w:val="454545"/>
+        </w:rPr>
+      </w:pPr>
+      <w:proofErr w:type="spellStart"/>
+      <w:r>
+        <w:rPr>
+          <w:rFonts w:cs="Times New Roman"/>
+          <w:color w:val="454545"/>
+        </w:rPr>
+        <w:t>NodeRed</w:t>
+      </w:r>
+      <w:proofErr w:type="spellEnd"/>
+      <w:r>
+        <w:rPr>
+          <w:rFonts w:cs="Times New Roman"/>
+          <w:color w:val="454545"/>
+        </w:rPr>
+        <w:t xml:space="preserve"> </w:t>
+      </w:r>
+      <w:proofErr w:type="gramStart"/>
+      <w:r>
+        <w:rPr>
+          <w:rFonts w:cs="Times New Roman"/>
+          <w:color w:val="454545"/>
+        </w:rPr>
+        <w:t>Setting</w:t>
       </w:r>
       <w:r>
         <w:rPr>
@@ -845,7 +1286,15 @@
           <w:rFonts w:cs="Times New Roman"/>
           <w:color w:val="454545"/>
         </w:rPr>
-        <w:t xml:space="preserve"> : Log Level set to Error only</w:t>
+        <w:t xml:space="preserve"> :</w:t>
+      </w:r>
+      <w:proofErr w:type="gramEnd"/>
+      <w:r>
+        <w:rPr>
+          <w:rFonts w:cs="Times New Roman"/>
+          <w:color w:val="454545"/>
+        </w:rPr>
+        <w:t xml:space="preserve"> Log Level set to Error only</w:t>
       </w:r>
       <w:r>
         <w:rPr>
@@ -856,6 +1305,7 @@
       </w:r>
     </w:p>
     <w:p>
+      <w:proofErr w:type="gramStart"/>
       <w:r>
         <w:rPr>
           <w:rFonts w:cs="Times New Roman"/>
@@ -875,7 +1325,15 @@
           <w:rFonts w:cs="Times New Roman"/>
           <w:color w:val="454545"/>
         </w:rPr>
-        <w:t xml:space="preserve"> : </w:t>
+        <w:t xml:space="preserve"> :</w:t>
+      </w:r>
+      <w:proofErr w:type="gramEnd"/>
+      <w:r>
+        <w:rPr>
+          <w:rFonts w:cs="Times New Roman"/>
+          <w:color w:val="454545"/>
+        </w:rPr>
+        <w:t xml:space="preserve"> </w:t>
       </w:r>
       <w:r>
         <w:t>dennisnotojr/node-red-docker-node8-nr-17-data-container-cluster:version-1</w:t>
@@ -886,13 +1344,45 @@
         <w:ind w:firstLine="720"/>
       </w:pPr>
       <w:r>
-        <w:t xml:space="preserve">  dennisnotojr/node-red-docker-node8-nr-17-data-container:version-1</w:t>
+        <w:t xml:space="preserve">  </w:t>
+      </w:r>
+      <w:proofErr w:type="spellStart"/>
+      <w:r>
+        <w:t>dennisnotojr</w:t>
+      </w:r>
+      <w:proofErr w:type="spellEnd"/>
+      <w:r>
+        <w:t>/node-red-docker-node8-nr-17-data-</w:t>
+      </w:r>
+      <w:proofErr w:type="gramStart"/>
+      <w:r>
+        <w:t>container:version</w:t>
+      </w:r>
+      <w:proofErr w:type="gramEnd"/>
+      <w:r>
+        <w:t>-1</w:t>
       </w:r>
     </w:p>
     <w:p/>
     <w:p>
       <w:r>
-        <w:t>Test one – Kubernetes config with one service and one deployment. Kube literally ac</w:t>
+        <w:t xml:space="preserve">Test one – Kubernetes </w:t>
+      </w:r>
+      <w:proofErr w:type="spellStart"/>
+      <w:r>
+        <w:t>config</w:t>
+      </w:r>
+      <w:proofErr w:type="spellEnd"/>
+      <w:r>
+        <w:t xml:space="preserve"> with one service and one deployment. </w:t>
+      </w:r>
+      <w:proofErr w:type="spellStart"/>
+      <w:r>
+        <w:t>Kube</w:t>
+      </w:r>
+      <w:proofErr w:type="spellEnd"/>
+      <w:r>
+        <w:t xml:space="preserve"> literally ac</w:t>
       </w:r>
       <w:r>
         <w:t>ts as a hand-off to the VM.  Node.js Master fires</w:t>
@@ -909,8 +1399,13 @@
       <w:pPr>
         <w:outlineLvl w:val="0"/>
       </w:pPr>
-      <w:r>
-        <w:t>JMeter - Test</w:t>
+      <w:proofErr w:type="spellStart"/>
+      <w:r>
+        <w:t>JMeter</w:t>
+      </w:r>
+      <w:proofErr w:type="spellEnd"/>
+      <w:r>
+        <w:t xml:space="preserve"> - Test</w:t>
       </w:r>
     </w:p>
     <w:p>
@@ -1260,7 +1755,23 @@
     <w:p/>
     <w:p>
       <w:r>
-        <w:t xml:space="preserve">Test 2 – Kubernetes config with one service load-balancing over a deployment with 16 replicas. Kube handles the distribution of requests across call </w:t>
+        <w:t xml:space="preserve">Test 2 – Kubernetes </w:t>
+      </w:r>
+      <w:proofErr w:type="spellStart"/>
+      <w:r>
+        <w:t>config</w:t>
+      </w:r>
+      <w:proofErr w:type="spellEnd"/>
+      <w:r>
+        <w:t xml:space="preserve"> with one service load-balancing over a deployment with 16 replicas. </w:t>
+      </w:r>
+      <w:proofErr w:type="spellStart"/>
+      <w:r>
+        <w:t>Kube</w:t>
+      </w:r>
+      <w:proofErr w:type="spellEnd"/>
+      <w:r>
+        <w:t xml:space="preserve"> handles the distribution of requests across call </w:t>
       </w:r>
       <w:r>
         <w:t xml:space="preserve">container </w:t>
@@ -1281,8 +1792,13 @@
       <w:pPr>
         <w:outlineLvl w:val="0"/>
       </w:pPr>
-      <w:r>
-        <w:t>JMeter - Test</w:t>
+      <w:proofErr w:type="spellStart"/>
+      <w:r>
+        <w:t>JMeter</w:t>
+      </w:r>
+      <w:proofErr w:type="spellEnd"/>
+      <w:r>
+        <w:t xml:space="preserve"> - Test</w:t>
       </w:r>
     </w:p>
     <w:p>
@@ -1712,7 +2228,15 @@
         <w:t xml:space="preserve">minute </w:t>
       </w:r>
       <w:r>
-        <w:t xml:space="preserve">mark during the benchmark, the Kube load-balancing </w:t>
+        <w:t xml:space="preserve">mark during the benchmark, the </w:t>
+      </w:r>
+      <w:proofErr w:type="spellStart"/>
+      <w:r>
+        <w:t>Kube</w:t>
+      </w:r>
+      <w:proofErr w:type="spellEnd"/>
+      <w:r>
+        <w:t xml:space="preserve"> load-balancing </w:t>
       </w:r>
       <w:r>
         <w:t xml:space="preserve">test </w:t>
@@ -1724,7 +2248,23 @@
         <w:t xml:space="preserve">med a little less CPU busy </w:t>
       </w:r>
       <w:r>
-        <w:t>by .1 of a cpu core or avg load of .5</w:t>
+        <w:t xml:space="preserve">by .1 of a </w:t>
+      </w:r>
+      <w:proofErr w:type="spellStart"/>
+      <w:r>
+        <w:t>cpu</w:t>
+      </w:r>
+      <w:proofErr w:type="spellEnd"/>
+      <w:r>
+        <w:t xml:space="preserve"> core or </w:t>
+      </w:r>
+      <w:proofErr w:type="spellStart"/>
+      <w:r>
+        <w:t>avg</w:t>
+      </w:r>
+      <w:proofErr w:type="spellEnd"/>
+      <w:r>
+        <w:t xml:space="preserve"> load of .5</w:t>
       </w:r>
       <w:r>
         <w:t>%</w:t>
@@ -1733,7 +2273,15 @@
         <w:t xml:space="preserve"> difference.</w:t>
       </w:r>
       <w:r>
-        <w:t xml:space="preserve"> Avg response time was in favor of Node.js clustering 345 mills versus 378. Recording a dif</w:t>
+        <w:t xml:space="preserve"> </w:t>
+      </w:r>
+      <w:proofErr w:type="spellStart"/>
+      <w:r>
+        <w:t>Avg</w:t>
+      </w:r>
+      <w:proofErr w:type="spellEnd"/>
+      <w:r>
+        <w:t xml:space="preserve"> response time was in favor of Node.js clustering 345 mills versus 378. Recording a dif</w:t>
       </w:r>
       <w:r>
         <w:t xml:space="preserve">ference of 33 mills or 10%. </w:t>
@@ -1742,10 +2290,26 @@
         <w:t xml:space="preserve">Max response time was lower for Node.js at 924 mills versus 1095, which reflects are larger </w:t>
       </w:r>
       <w:r>
-        <w:t xml:space="preserve">fluctuation from the mean and a higher std-dev in </w:t>
-      </w:r>
-      <w:r>
-        <w:t xml:space="preserve">for the Kube load-balancing. </w:t>
+        <w:t xml:space="preserve">fluctuation from the mean and a higher </w:t>
+      </w:r>
+      <w:proofErr w:type="spellStart"/>
+      <w:r>
+        <w:t>std</w:t>
+      </w:r>
+      <w:proofErr w:type="spellEnd"/>
+      <w:r>
+        <w:t xml:space="preserve">-dev in </w:t>
+      </w:r>
+      <w:r>
+        <w:t xml:space="preserve">for the </w:t>
+      </w:r>
+      <w:proofErr w:type="spellStart"/>
+      <w:r>
+        <w:t>Kube</w:t>
+      </w:r>
+      <w:proofErr w:type="spellEnd"/>
+      <w:r>
+        <w:t xml:space="preserve"> load-balancing. </w:t>
       </w:r>
     </w:p>
     <w:p/>
@@ -1778,18 +2342,21 @@
         <w:t xml:space="preserve"> a combination for Kubernetes across physical boxes</w:t>
       </w:r>
       <w:r>
-        <w:t xml:space="preserve"> </w:t>
-      </w:r>
-      <w:bookmarkStart w:id="0" w:name="_GoBack"/>
-      <w:bookmarkEnd w:id="0"/>
-      <w:r>
-        <w:t>(Horizontal Scaling)</w:t>
-      </w:r>
-      <w:r>
-        <w:t xml:space="preserve"> and Node.js Clustering</w:t>
-      </w:r>
-      <w:r>
-        <w:t>(Vertical Scaling)</w:t>
+        <w:t xml:space="preserve"> (Horizontal Scaling)</w:t>
+      </w:r>
+      <w:r>
+        <w:t xml:space="preserve"> and Node.js </w:t>
+      </w:r>
+      <w:proofErr w:type="gramStart"/>
+      <w:r>
+        <w:t>Clustering</w:t>
+      </w:r>
+      <w:r>
+        <w:t>(</w:t>
+      </w:r>
+      <w:proofErr w:type="gramEnd"/>
+      <w:r>
+        <w:t>Vertical Scaling)</w:t>
       </w:r>
       <w:r>
         <w:t xml:space="preserve"> within the VM </w:t>

</xml_diff>